<commit_message>
Änderung der Ziele und Regeln
</commit_message>
<xml_diff>
--- a/Analyse_PinguinBomberman.docx
+++ b/Analyse_PinguinBomberman.docx
@@ -3869,7 +3869,19 @@
       </w:r>
       <w:proofErr w:type="spellEnd"/>
       <w:r>
-        <w:t xml:space="preserve"> mit verschiedenen Skins und neuen Items ausrüsten</w:t>
+        <w:t xml:space="preserve"> mit verschiedenen Skins ausrüsten</w:t>
+      </w:r>
+    </w:p>
+    <w:p>
+      <w:pPr>
+        <w:pStyle w:val="Listenabsatz"/>
+        <w:numPr>
+          <w:ilvl w:val="0"/>
+          <w:numId w:val="42"/>
+        </w:numPr>
+      </w:pPr>
+      <w:r>
+        <w:t>Während des Spieles gibt es verschiedene Items, die man durch das zerstören der Eisblöcke erhalten kann</w:t>
       </w:r>
     </w:p>
     <w:p>
@@ -3925,14 +3937,26 @@
         <w:t xml:space="preserve"> </w:t>
       </w:r>
       <w:r>
-        <w:t xml:space="preserve">und einen Mehrspielermode, damit man gegen seine Freunde spielen kann. Man soll sich anmelden können, um seine Spielerpunkte oder </w:t>
+        <w:t xml:space="preserve">und einen Mehrspielermode, damit man gegen seine Freunde spielen kann. </w:t>
+      </w:r>
+      <w:r>
+        <w:rPr>
+          <w:strike/>
+        </w:rPr>
+        <w:t xml:space="preserve">Man soll sich anmelden können, um seine Spielerpunkte oder </w:t>
       </w:r>
       <w:proofErr w:type="spellStart"/>
       <w:r>
+        <w:rPr>
+          <w:strike/>
+        </w:rPr>
         <w:t>Coins</w:t>
       </w:r>
       <w:proofErr w:type="spellEnd"/>
       <w:r>
+        <w:rPr>
+          <w:strike/>
+        </w:rPr>
         <w:t xml:space="preserve"> zu speichern. </w:t>
       </w:r>
     </w:p>
@@ -4786,31 +4810,11 @@
     </w:tbl>
     <w:p>
       <w:pPr>
-        <w:pStyle w:val="Fuzeile"/>
-        <w:spacing w:after="240"/>
-      </w:pPr>
-    </w:p>
-    <w:p>
-      <w:pPr>
-        <w:spacing w:after="240"/>
-        <w:rPr>
-          <w:spacing w:val="8"/>
-          <w:sz w:val="32"/>
-          <w:szCs w:val="32"/>
-        </w:rPr>
-      </w:pPr>
-      <w:r>
-        <w:br w:type="page"/>
-      </w:r>
-    </w:p>
-    <w:p>
-      <w:pPr>
         <w:pStyle w:val="berschrift1"/>
       </w:pPr>
       <w:bookmarkStart w:id="14" w:name="_Toc467835248"/>
       <w:bookmarkEnd w:id="12"/>
       <w:r>
-        <w:lastRenderedPageBreak/>
         <w:t>Ausgangslage (IST), Problembereiche</w:t>
       </w:r>
       <w:bookmarkEnd w:id="14"/>
@@ -5013,12 +5017,6 @@
     <w:p>
       <w:pPr>
         <w:spacing w:after="240" w:line="240" w:lineRule="auto"/>
-        <w:rPr>
-          <w:b/>
-          <w:spacing w:val="8"/>
-          <w:sz w:val="32"/>
-          <w:szCs w:val="32"/>
-        </w:rPr>
       </w:pPr>
       <w:proofErr w:type="spellStart"/>
       <w:r>
@@ -5049,24 +5047,218 @@
     </w:p>
     <w:p>
       <w:pPr>
-        <w:spacing w:after="160" w:line="259" w:lineRule="auto"/>
-        <w:rPr>
-          <w:rFonts w:ascii="Calibri" w:hAnsi="Calibri"/>
-          <w:b/>
-          <w:spacing w:val="8"/>
-          <w:sz w:val="32"/>
-          <w:szCs w:val="32"/>
-        </w:rPr>
-      </w:pPr>
-      <w:r>
-        <w:br w:type="page"/>
+        <w:pStyle w:val="berschrift2"/>
+      </w:pPr>
+      <w:r>
+        <w:t>Spielregeln</w:t>
       </w:r>
     </w:p>
     <w:p>
+      <w:r>
+        <w:t xml:space="preserve">In meinem Spiel spielen immer mindestens 2 (wenn möglich 3 oder 4). </w:t>
+      </w:r>
+    </w:p>
+    <w:p>
+      <w:r>
+        <w:t>Darum gibt es auch gewisse Regeln:</w:t>
+      </w:r>
+    </w:p>
+    <w:p>
+      <w:pPr>
+        <w:pStyle w:val="Listenabsatz"/>
+        <w:numPr>
+          <w:ilvl w:val="0"/>
+          <w:numId w:val="43"/>
+        </w:numPr>
+      </w:pPr>
+      <w:r>
+        <w:t xml:space="preserve">Nur 1 Spieler siegt -&gt; der bekommt </w:t>
+      </w:r>
+      <w:r>
+        <w:t xml:space="preserve">mehr </w:t>
+      </w:r>
+      <w:r>
+        <w:t>Punkte (</w:t>
+      </w:r>
+      <w:proofErr w:type="spellStart"/>
+      <w:r>
+        <w:t>Coins</w:t>
+      </w:r>
+      <w:proofErr w:type="spellEnd"/>
+      <w:r>
+        <w:t>), die er dann für sogenannte Skins eintauschen kann.</w:t>
+      </w:r>
+    </w:p>
+    <w:p>
+      <w:pPr>
+        <w:pStyle w:val="Listenabsatz"/>
+        <w:numPr>
+          <w:ilvl w:val="0"/>
+          <w:numId w:val="43"/>
+        </w:numPr>
+      </w:pPr>
+      <w:r>
+        <w:t>Der Verlierer bekommt auch Punkte, aber nur die Basispunkte die jeder bekommt (weniger als der Sieger).</w:t>
+      </w:r>
+    </w:p>
+    <w:p>
+      <w:pPr>
+        <w:pStyle w:val="Listenabsatz"/>
+        <w:numPr>
+          <w:ilvl w:val="0"/>
+          <w:numId w:val="43"/>
+        </w:numPr>
+      </w:pPr>
+      <w:r>
+        <w:t>Es gibt einen Shop</w:t>
+      </w:r>
+      <w:r>
+        <w:t xml:space="preserve"> vor dem Spiel</w:t>
+      </w:r>
+      <w:r>
+        <w:t xml:space="preserve"> </w:t>
+      </w:r>
+      <w:r>
+        <w:t xml:space="preserve">wo man </w:t>
+      </w:r>
+      <w:r>
+        <w:t xml:space="preserve">von </w:t>
+      </w:r>
+      <w:proofErr w:type="spellStart"/>
+      <w:r>
+        <w:t>Coins</w:t>
+      </w:r>
+      <w:proofErr w:type="spellEnd"/>
+      <w:r>
+        <w:t xml:space="preserve"> zu Skins</w:t>
+      </w:r>
+      <w:r>
+        <w:t xml:space="preserve"> wechseln kann</w:t>
+      </w:r>
+      <w:r>
+        <w:t>.</w:t>
+      </w:r>
+    </w:p>
+    <w:p>
+      <w:pPr>
+        <w:pStyle w:val="Listenabsatz"/>
+        <w:numPr>
+          <w:ilvl w:val="0"/>
+          <w:numId w:val="43"/>
+        </w:numPr>
+      </w:pPr>
+      <w:r>
+        <w:t xml:space="preserve">Skins ermöglicht einem ein schöneres oder einfach tolles Aussehen des </w:t>
+      </w:r>
+      <w:proofErr w:type="spellStart"/>
+      <w:r>
+        <w:t>Bomberguins</w:t>
+      </w:r>
+      <w:proofErr w:type="spellEnd"/>
+      <w:r>
+        <w:t>.</w:t>
+      </w:r>
+    </w:p>
+    <w:p>
+      <w:pPr>
+        <w:pStyle w:val="Listenabsatz"/>
+        <w:numPr>
+          <w:ilvl w:val="0"/>
+          <w:numId w:val="43"/>
+        </w:numPr>
+      </w:pPr>
+      <w:r>
+        <w:t xml:space="preserve">Items gibt es während dem Spiel, es gibt Eisblöcke die man mit Bomben zerstören muss und wenige davon beinhalten Items, die einem schneller machen kann oder den Bombeneffekt grösser, </w:t>
+      </w:r>
+      <w:proofErr w:type="gramStart"/>
+      <w:r>
+        <w:t>usw..</w:t>
+      </w:r>
+      <w:proofErr w:type="gramEnd"/>
+    </w:p>
+    <w:p>
+      <w:pPr>
+        <w:pStyle w:val="Listenabsatz"/>
+        <w:numPr>
+          <w:ilvl w:val="0"/>
+          <w:numId w:val="43"/>
+        </w:numPr>
+      </w:pPr>
+      <w:r>
+        <w:t>Es gibt verschiedene Rundenanzahl im Multiplayer-Mode und bei jeder Runde kann man dann Skins holen, wenn man möchte.</w:t>
+      </w:r>
+    </w:p>
+    <w:p>
+      <w:pPr>
+        <w:pStyle w:val="Listenabsatz"/>
+        <w:numPr>
+          <w:ilvl w:val="0"/>
+          <w:numId w:val="43"/>
+        </w:numPr>
+      </w:pPr>
+      <w:r>
+        <w:t xml:space="preserve">Der 1Spieler-Mode kann sich eine Karte mit je 3 gleich </w:t>
+      </w:r>
+      <w:proofErr w:type="spellStart"/>
+      <w:r>
+        <w:t>gestufften</w:t>
+      </w:r>
+      <w:proofErr w:type="spellEnd"/>
+      <w:r>
+        <w:t xml:space="preserve"> Levels auswählen, einfach mit anderem Aussehen der Karte.</w:t>
+      </w:r>
+    </w:p>
+    <w:p>
+      <w:pPr>
+        <w:pStyle w:val="Listenabsatz"/>
+        <w:numPr>
+          <w:ilvl w:val="0"/>
+          <w:numId w:val="43"/>
+        </w:numPr>
+      </w:pPr>
+      <w:r>
+        <w:t>Auch der 1Spieler kann sich nach jedem Level Skins aussuchen, wenn er möchte.</w:t>
+      </w:r>
+    </w:p>
+    <w:p>
+      <w:pPr>
+        <w:pStyle w:val="Listenabsatz"/>
+        <w:numPr>
+          <w:ilvl w:val="0"/>
+          <w:numId w:val="43"/>
+        </w:numPr>
+      </w:pPr>
+      <w:r>
+        <w:t xml:space="preserve">Der 1Spieler bekommt mehr </w:t>
+      </w:r>
+      <w:proofErr w:type="spellStart"/>
+      <w:r>
+        <w:t>Coins</w:t>
+      </w:r>
+      <w:proofErr w:type="spellEnd"/>
+      <w:r>
+        <w:t xml:space="preserve"> pro Spiel.</w:t>
+      </w:r>
+    </w:p>
+    <w:p>
+      <w:pPr>
+        <w:pStyle w:val="Listenabsatz"/>
+        <w:numPr>
+          <w:ilvl w:val="0"/>
+          <w:numId w:val="43"/>
+        </w:numPr>
+      </w:pPr>
+      <w:r>
+        <w:t>Das Ziel des 1Spieler ist es, alle Blöcke zu zerstören ohne von den «Bösen» erwischt zu werden.</w:t>
+      </w:r>
+    </w:p>
+    <w:p>
       <w:pPr>
         <w:pStyle w:val="berschrift1"/>
       </w:pPr>
       <w:bookmarkStart w:id="22" w:name="_Toc467835256"/>
+      <w:bookmarkStart w:id="23" w:name="_GoBack"/>
+      <w:bookmarkEnd w:id="23"/>
       <w:r>
         <w:lastRenderedPageBreak/>
         <w:t>Anforderungsana</w:t>
@@ -5094,16 +5286,16 @@
       <w:pPr>
         <w:pStyle w:val="berschrift2"/>
       </w:pPr>
-      <w:bookmarkStart w:id="23" w:name="_Toc310947178"/>
-      <w:bookmarkStart w:id="24" w:name="_Toc467835257"/>
+      <w:bookmarkStart w:id="24" w:name="_Toc310947178"/>
+      <w:bookmarkStart w:id="25" w:name="_Toc467835257"/>
       <w:r>
         <w:t>Identifizierung der Akt</w:t>
       </w:r>
-      <w:bookmarkEnd w:id="23"/>
+      <w:bookmarkEnd w:id="24"/>
       <w:r>
         <w:t>eure</w:t>
       </w:r>
-      <w:bookmarkEnd w:id="24"/>
+      <w:bookmarkEnd w:id="25"/>
       <w:r>
         <w:t xml:space="preserve"> </w:t>
       </w:r>
@@ -5149,7 +5341,13 @@
         <w:t xml:space="preserve"> Administrat</w:t>
       </w:r>
       <w:r>
-        <w:t xml:space="preserve">or; Maximale Rechte, er darf alles. </w:t>
+        <w:t>or; Maximale Rechte, er darf alles</w:t>
+      </w:r>
+      <w:r>
+        <w:t xml:space="preserve"> (ich)</w:t>
+      </w:r>
+      <w:r>
+        <w:t xml:space="preserve">. </w:t>
       </w:r>
     </w:p>
     <w:p>
@@ -5176,16 +5374,34 @@
         <w:t>:</w:t>
       </w:r>
       <w:r>
-        <w:t xml:space="preserve"> Benutzer mit der Berechtigung,</w:t>
-      </w:r>
-      <w:r>
         <w:t xml:space="preserve"> </w:t>
       </w:r>
       <w:r>
-        <w:t>das Spiel zu spielen und Sachen freizuschalten.</w:t>
+        <w:t>-&gt; Benutzer</w:t>
       </w:r>
       <w:r>
         <w:t xml:space="preserve"> </w:t>
+      </w:r>
+      <w:r>
+        <w:t>mit der Berechtigung,</w:t>
+      </w:r>
+      <w:r>
+        <w:t xml:space="preserve"> </w:t>
+      </w:r>
+      <w:r>
+        <w:t>das Spiel</w:t>
+      </w:r>
+      <w:r>
+        <w:t xml:space="preserve"> in verschiedenen Levels</w:t>
+      </w:r>
+      <w:r>
+        <w:t xml:space="preserve"> zu spielen und </w:t>
+      </w:r>
+      <w:r>
+        <w:t xml:space="preserve">Skins </w:t>
+      </w:r>
+      <w:r>
+        <w:t>freizuschalten.</w:t>
       </w:r>
     </w:p>
     <w:p>
@@ -5203,21 +5419,28 @@
         <w:rPr>
           <w:b/>
         </w:rPr>
-        <w:t>Gast:</w:t>
-      </w:r>
-      <w:r>
-        <w:t xml:space="preserve"> Ein Spieler mit der Berechtigung, das Spiel zu spielen aber nichts freizuschalten</w:t>
+        <w:t xml:space="preserve">Mehrspieler-Spieler: </w:t>
+      </w:r>
+      <w:r>
+        <w:t>-&gt; 2 Spieler die gegen einander spielen und Skins fre</w:t>
+      </w:r>
+      <w:r>
+        <w:t>i</w:t>
+      </w:r>
+      <w:r>
+        <w:t>schalten können.</w:t>
       </w:r>
     </w:p>
     <w:p>
       <w:pPr>
-        <w:pStyle w:val="berschrift3"/>
-      </w:pPr>
-      <w:bookmarkStart w:id="25" w:name="_Toc467835258"/>
+        <w:spacing w:after="120" w:line="260" w:lineRule="atLeast"/>
+        <w:jc w:val="both"/>
+      </w:pPr>
+      <w:bookmarkStart w:id="26" w:name="_Toc467835258"/>
       <w:r>
         <w:t>Kontextdiagramm</w:t>
       </w:r>
-      <w:bookmarkEnd w:id="25"/>
+      <w:bookmarkEnd w:id="26"/>
     </w:p>
     <w:p>
       <w:pPr>
@@ -5269,11 +5492,11 @@
       <w:pPr>
         <w:pStyle w:val="berschrift2"/>
       </w:pPr>
-      <w:bookmarkStart w:id="26" w:name="_Toc467835259"/>
+      <w:bookmarkStart w:id="27" w:name="_Toc467835259"/>
       <w:r>
         <w:t>Anforderungskatalog</w:t>
       </w:r>
-      <w:bookmarkEnd w:id="26"/>
+      <w:bookmarkEnd w:id="27"/>
       <w:r>
         <w:t xml:space="preserve"> </w:t>
       </w:r>
@@ -5412,10 +5635,10 @@
       <w:pPr>
         <w:pStyle w:val="berschrift3"/>
       </w:pPr>
-      <w:bookmarkStart w:id="27" w:name="_Ref466297546"/>
-      <w:bookmarkStart w:id="28" w:name="_Toc467835260"/>
-      <w:bookmarkStart w:id="29" w:name="_Toc532606801"/>
-      <w:bookmarkStart w:id="30" w:name="_Toc17635195"/>
+      <w:bookmarkStart w:id="28" w:name="_Ref466297546"/>
+      <w:bookmarkStart w:id="29" w:name="_Toc467835260"/>
+      <w:bookmarkStart w:id="30" w:name="_Toc532606801"/>
+      <w:bookmarkStart w:id="31" w:name="_Toc17635195"/>
       <w:r>
         <w:lastRenderedPageBreak/>
         <w:t>F</w:t>
@@ -5426,8 +5649,8 @@
       <w:r>
         <w:t>REQ: Funktionale Anforderungen</w:t>
       </w:r>
-      <w:bookmarkEnd w:id="27"/>
       <w:bookmarkEnd w:id="28"/>
+      <w:bookmarkEnd w:id="29"/>
       <w:r>
         <w:t xml:space="preserve"> </w:t>
       </w:r>
@@ -5593,7 +5816,21 @@
                 <w:sz w:val="22"/>
                 <w:szCs w:val="22"/>
               </w:rPr>
-              <w:t>gegen meine Freunde spielen können.</w:t>
+              <w:t>gegen meine Freunde spielen können</w:t>
+            </w:r>
+            <w:r>
+              <w:rPr>
+                <w:sz w:val="22"/>
+                <w:szCs w:val="22"/>
+              </w:rPr>
+              <w:t xml:space="preserve"> (Multiplayer)</w:t>
+            </w:r>
+            <w:r>
+              <w:rPr>
+                <w:sz w:val="22"/>
+                <w:szCs w:val="22"/>
+              </w:rPr>
+              <w:t>.</w:t>
             </w:r>
           </w:p>
         </w:tc>
@@ -5666,7 +5903,14 @@
                 <w:sz w:val="22"/>
                 <w:szCs w:val="22"/>
               </w:rPr>
-              <w:t>Als Spieler möchte ich mich anmelden können.</w:t>
+              <w:t>Als Spieler möchte ich mich anmelden können</w:t>
+            </w:r>
+            <w:r>
+              <w:rPr>
+                <w:sz w:val="22"/>
+                <w:szCs w:val="22"/>
+              </w:rPr>
+              <w:t xml:space="preserve"> für den Solo-Mode.</w:t>
             </w:r>
           </w:p>
         </w:tc>
@@ -5739,7 +5983,21 @@
                 <w:sz w:val="22"/>
                 <w:szCs w:val="22"/>
               </w:rPr>
-              <w:t>Als Spieler möchte ich als Gast spielen können.</w:t>
+              <w:t>Als Spieler möchte ich als Gast spielen können</w:t>
+            </w:r>
+            <w:r>
+              <w:rPr>
+                <w:sz w:val="22"/>
+                <w:szCs w:val="22"/>
+              </w:rPr>
+              <w:t xml:space="preserve"> für den Solo-Mode</w:t>
+            </w:r>
+            <w:r>
+              <w:rPr>
+                <w:sz w:val="22"/>
+                <w:szCs w:val="22"/>
+              </w:rPr>
+              <w:t>.</w:t>
             </w:r>
           </w:p>
         </w:tc>
@@ -5812,7 +6070,21 @@
                 <w:sz w:val="22"/>
                 <w:szCs w:val="22"/>
               </w:rPr>
-              <w:t>Als Spieler möchte ich Spielerpunkte bekommen, wenn ich siege.</w:t>
+              <w:t>Als Spieler möchte ich Spielerpunkte bekommen, wenn ich siege</w:t>
+            </w:r>
+            <w:r>
+              <w:rPr>
+                <w:sz w:val="22"/>
+                <w:szCs w:val="22"/>
+              </w:rPr>
+              <w:t xml:space="preserve"> aber auch als Verlierer als Trostpreis</w:t>
+            </w:r>
+            <w:r>
+              <w:rPr>
+                <w:sz w:val="22"/>
+                <w:szCs w:val="22"/>
+              </w:rPr>
+              <w:t>.</w:t>
             </w:r>
           </w:p>
         </w:tc>
@@ -5885,7 +6157,7 @@
                 <w:sz w:val="22"/>
                 <w:szCs w:val="22"/>
               </w:rPr>
-              <w:t>Als Spieler möchte ich meine Spielerpunkte in einer Datenbank speichern können.</w:t>
+              <w:t>Als Spieler möchte ich dem Macher des Spieles eine Rückmeldung abgeben / senden.</w:t>
             </w:r>
           </w:p>
         </w:tc>
@@ -6031,7 +6303,7 @@
                 <w:sz w:val="22"/>
                 <w:szCs w:val="22"/>
               </w:rPr>
-              <w:t>Als Spieler möchte ich Vorschläge von andern Spiele bekommen.</w:t>
+              <w:t>Als Spieler möchte ich während dem Spielen Soundeffekts drin haben.</w:t>
             </w:r>
           </w:p>
         </w:tc>
@@ -6053,7 +6325,7 @@
                 <w:sz w:val="22"/>
                 <w:szCs w:val="22"/>
               </w:rPr>
-              <w:t>1</w:t>
+              <w:t>2</w:t>
             </w:r>
           </w:p>
         </w:tc>
@@ -6104,14 +6376,23 @@
                 <w:sz w:val="22"/>
                 <w:szCs w:val="22"/>
               </w:rPr>
-              <w:t xml:space="preserve">Als Spieler möchte ich </w:t>
-            </w:r>
-            <w:r>
-              <w:rPr>
-                <w:sz w:val="22"/>
-                <w:szCs w:val="22"/>
-              </w:rPr>
-              <w:t>mit meinen Spielerpunkten Skins freischalten können.</w:t>
+              <w:t xml:space="preserve">Als Spieler möchte ich meine </w:t>
+            </w:r>
+            <w:proofErr w:type="spellStart"/>
+            <w:r>
+              <w:rPr>
+                <w:sz w:val="22"/>
+                <w:szCs w:val="22"/>
+              </w:rPr>
+              <w:t>Bomberguinfarbe</w:t>
+            </w:r>
+            <w:proofErr w:type="spellEnd"/>
+            <w:r>
+              <w:rPr>
+                <w:sz w:val="22"/>
+                <w:szCs w:val="22"/>
+              </w:rPr>
+              <w:t xml:space="preserve"> auswählen können</w:t>
             </w:r>
           </w:p>
         </w:tc>
@@ -6184,21 +6465,7 @@
                 <w:sz w:val="22"/>
                 <w:szCs w:val="22"/>
               </w:rPr>
-              <w:t xml:space="preserve">Als Spieler möchte ich mit meinen Spielerpunkten </w:t>
-            </w:r>
-            <w:r>
-              <w:rPr>
-                <w:sz w:val="22"/>
-                <w:szCs w:val="22"/>
-              </w:rPr>
-              <w:t xml:space="preserve">Items </w:t>
-            </w:r>
-            <w:r>
-              <w:rPr>
-                <w:sz w:val="22"/>
-                <w:szCs w:val="22"/>
-              </w:rPr>
-              <w:t>freischalten können.</w:t>
+              <w:t>Als Spieler möchte ich mit meinen Spielerpunkten Skins freischalten können.</w:t>
             </w:r>
           </w:p>
         </w:tc>
@@ -6271,7 +6538,21 @@
                 <w:sz w:val="22"/>
                 <w:szCs w:val="22"/>
               </w:rPr>
-              <w:t>Als Spieler möchte ich mein Passwort ändern können.</w:t>
+              <w:t>Als Spieler, der angemeldet ist</w:t>
+            </w:r>
+            <w:r>
+              <w:rPr>
+                <w:sz w:val="22"/>
+                <w:szCs w:val="22"/>
+              </w:rPr>
+              <w:t>,</w:t>
+            </w:r>
+            <w:r>
+              <w:rPr>
+                <w:sz w:val="22"/>
+                <w:szCs w:val="22"/>
+              </w:rPr>
+              <w:t xml:space="preserve"> möchte ich meine Spielerpunkte in einer Datenbank speichern können.</w:t>
             </w:r>
           </w:p>
         </w:tc>
@@ -6311,6 +6592,20 @@
                 <w:szCs w:val="22"/>
               </w:rPr>
             </w:pPr>
+            <w:r>
+              <w:rPr>
+                <w:sz w:val="22"/>
+                <w:szCs w:val="22"/>
+              </w:rPr>
+              <w:t>F.REQ.0</w:t>
+            </w:r>
+            <w:r>
+              <w:rPr>
+                <w:sz w:val="22"/>
+                <w:szCs w:val="22"/>
+              </w:rPr>
+              <w:t>11</w:t>
+            </w:r>
           </w:p>
         </w:tc>
         <w:tc>
@@ -6330,21 +6625,7 @@
                 <w:sz w:val="22"/>
                 <w:szCs w:val="22"/>
               </w:rPr>
-              <w:t xml:space="preserve">Als Spieler möchte ich </w:t>
-            </w:r>
-            <w:r>
-              <w:rPr>
-                <w:sz w:val="22"/>
-                <w:szCs w:val="22"/>
-              </w:rPr>
-              <w:t>mich mit meiner Email anmelden</w:t>
-            </w:r>
-            <w:r>
-              <w:rPr>
-                <w:sz w:val="22"/>
-                <w:szCs w:val="22"/>
-              </w:rPr>
-              <w:t xml:space="preserve"> können.</w:t>
+              <w:t>Als Spieler möchte ich in 3 verschiedenen Schwierigkeitsstufen im 1Spieler-Mode spielen können.</w:t>
             </w:r>
           </w:p>
         </w:tc>
@@ -6368,8 +6649,6 @@
               </w:rPr>
               <w:t>2</w:t>
             </w:r>
-            <w:bookmarkStart w:id="31" w:name="_GoBack"/>
-            <w:bookmarkEnd w:id="31"/>
           </w:p>
         </w:tc>
       </w:tr>
@@ -6398,14 +6677,7 @@
                 <w:sz w:val="22"/>
                 <w:szCs w:val="22"/>
               </w:rPr>
-              <w:t>1</w:t>
-            </w:r>
-            <w:r>
-              <w:rPr>
-                <w:sz w:val="22"/>
-                <w:szCs w:val="22"/>
-              </w:rPr>
-              <w:t>1</w:t>
+              <w:t>12</w:t>
             </w:r>
           </w:p>
         </w:tc>
@@ -6426,7 +6698,7 @@
                 <w:sz w:val="22"/>
                 <w:szCs w:val="22"/>
               </w:rPr>
-              <w:t>Als Spieler möchte ich ein Benutzerbild erstellen können.</w:t>
+              <w:t>Als Spieler möchte ich mich mit meiner Email anmelden können.</w:t>
             </w:r>
           </w:p>
         </w:tc>
@@ -6448,7 +6720,7 @@
                 <w:sz w:val="22"/>
                 <w:szCs w:val="22"/>
               </w:rPr>
-              <w:t>2</w:t>
+              <w:t>3</w:t>
             </w:r>
           </w:p>
         </w:tc>
@@ -6478,14 +6750,7 @@
                 <w:sz w:val="22"/>
                 <w:szCs w:val="22"/>
               </w:rPr>
-              <w:t>1</w:t>
-            </w:r>
-            <w:r>
-              <w:rPr>
-                <w:sz w:val="22"/>
-                <w:szCs w:val="22"/>
-              </w:rPr>
-              <w:t>2</w:t>
+              <w:t>13</w:t>
             </w:r>
           </w:p>
         </w:tc>
@@ -6506,7 +6771,7 @@
                 <w:sz w:val="22"/>
                 <w:szCs w:val="22"/>
               </w:rPr>
-              <w:t>Als Spieler möchte ich eine Rangliste mit den besten Spielern sehen können.</w:t>
+              <w:t>Als Spieler möchte ich mein Passwort ändern können.</w:t>
             </w:r>
           </w:p>
         </w:tc>
@@ -6528,7 +6793,7 @@
                 <w:sz w:val="22"/>
                 <w:szCs w:val="22"/>
               </w:rPr>
-              <w:t>2</w:t>
+              <w:t>3</w:t>
             </w:r>
           </w:p>
         </w:tc>
@@ -6558,7 +6823,7 @@
                 <w:sz w:val="22"/>
                 <w:szCs w:val="22"/>
               </w:rPr>
-              <w:t>13</w:t>
+              <w:t>14</w:t>
             </w:r>
           </w:p>
         </w:tc>
@@ -6579,7 +6844,7 @@
                 <w:sz w:val="22"/>
                 <w:szCs w:val="22"/>
               </w:rPr>
-              <w:t>Als Spieler möchte ich während dem Spielen Soundeffekts drin haben.</w:t>
+              <w:t>Als Spieler möchte ich Vorschläge von andern Spiele bekommen.</w:t>
             </w:r>
           </w:p>
         </w:tc>
@@ -6601,7 +6866,7 @@
                 <w:sz w:val="22"/>
                 <w:szCs w:val="22"/>
               </w:rPr>
-              <w:t>2</w:t>
+              <w:t>3</w:t>
             </w:r>
           </w:p>
         </w:tc>
@@ -6631,14 +6896,7 @@
                 <w:sz w:val="22"/>
                 <w:szCs w:val="22"/>
               </w:rPr>
-              <w:t>1</w:t>
-            </w:r>
-            <w:r>
-              <w:rPr>
-                <w:sz w:val="22"/>
-                <w:szCs w:val="22"/>
-              </w:rPr>
-              <w:t>4</w:t>
+              <w:t>15</w:t>
             </w:r>
           </w:p>
         </w:tc>
@@ -6711,14 +6969,7 @@
                 <w:sz w:val="22"/>
                 <w:szCs w:val="22"/>
               </w:rPr>
-              <w:t>1</w:t>
-            </w:r>
-            <w:r>
-              <w:rPr>
-                <w:sz w:val="22"/>
-                <w:szCs w:val="22"/>
-              </w:rPr>
-              <w:t>5</w:t>
+              <w:t>16</w:t>
             </w:r>
           </w:p>
         </w:tc>
@@ -6739,7 +6990,7 @@
                 <w:sz w:val="22"/>
                 <w:szCs w:val="22"/>
               </w:rPr>
-              <w:t>Als Spieler möchte ich in verschiedenen Schwierigkeitsstufen gegen Bots spielen können.</w:t>
+              <w:t>Als Spieler möchte ich beim 1Spieler-Mode eine Karte auswählen können.</w:t>
             </w:r>
           </w:p>
         </w:tc>
@@ -6766,194 +7017,6 @@
           </w:p>
         </w:tc>
       </w:tr>
-      <w:tr>
-        <w:tc>
-          <w:tcPr>
-            <w:tcW w:w="1625" w:type="dxa"/>
-          </w:tcPr>
-          <w:p>
-            <w:pPr>
-              <w:spacing w:after="240"/>
-              <w:rPr>
-                <w:sz w:val="22"/>
-                <w:szCs w:val="22"/>
-              </w:rPr>
-            </w:pPr>
-            <w:r>
-              <w:rPr>
-                <w:sz w:val="22"/>
-                <w:szCs w:val="22"/>
-              </w:rPr>
-              <w:t>F.REQ.0</w:t>
-            </w:r>
-            <w:r>
-              <w:rPr>
-                <w:sz w:val="22"/>
-                <w:szCs w:val="22"/>
-              </w:rPr>
-              <w:t>1</w:t>
-            </w:r>
-            <w:r>
-              <w:rPr>
-                <w:sz w:val="22"/>
-                <w:szCs w:val="22"/>
-              </w:rPr>
-              <w:t>6</w:t>
-            </w:r>
-          </w:p>
-        </w:tc>
-        <w:tc>
-          <w:tcPr>
-            <w:tcW w:w="6242" w:type="dxa"/>
-          </w:tcPr>
-          <w:p>
-            <w:pPr>
-              <w:spacing w:after="240"/>
-              <w:rPr>
-                <w:sz w:val="22"/>
-                <w:szCs w:val="22"/>
-              </w:rPr>
-            </w:pPr>
-            <w:r>
-              <w:rPr>
-                <w:sz w:val="22"/>
-                <w:szCs w:val="22"/>
-              </w:rPr>
-              <w:t xml:space="preserve">Als Spieler möchte ich </w:t>
-            </w:r>
-            <w:r>
-              <w:rPr>
-                <w:sz w:val="22"/>
-                <w:szCs w:val="22"/>
-              </w:rPr>
-              <w:t>Freunde machen können.</w:t>
-            </w:r>
-          </w:p>
-        </w:tc>
-        <w:tc>
-          <w:tcPr>
-            <w:tcW w:w="708" w:type="dxa"/>
-          </w:tcPr>
-          <w:p>
-            <w:pPr>
-              <w:spacing w:after="240"/>
-              <w:jc w:val="center"/>
-              <w:rPr>
-                <w:sz w:val="22"/>
-                <w:szCs w:val="22"/>
-              </w:rPr>
-            </w:pPr>
-            <w:r>
-              <w:rPr>
-                <w:sz w:val="22"/>
-                <w:szCs w:val="22"/>
-              </w:rPr>
-              <w:t>3</w:t>
-            </w:r>
-          </w:p>
-        </w:tc>
-      </w:tr>
-      <w:tr>
-        <w:tc>
-          <w:tcPr>
-            <w:tcW w:w="1625" w:type="dxa"/>
-          </w:tcPr>
-          <w:p>
-            <w:pPr>
-              <w:spacing w:after="240"/>
-              <w:rPr>
-                <w:sz w:val="22"/>
-                <w:szCs w:val="22"/>
-              </w:rPr>
-            </w:pPr>
-            <w:r>
-              <w:rPr>
-                <w:sz w:val="22"/>
-                <w:szCs w:val="22"/>
-              </w:rPr>
-              <w:t>F.REQ.0</w:t>
-            </w:r>
-            <w:r>
-              <w:rPr>
-                <w:sz w:val="22"/>
-                <w:szCs w:val="22"/>
-              </w:rPr>
-              <w:t>1</w:t>
-            </w:r>
-            <w:r>
-              <w:rPr>
-                <w:sz w:val="22"/>
-                <w:szCs w:val="22"/>
-              </w:rPr>
-              <w:t>7</w:t>
-            </w:r>
-          </w:p>
-        </w:tc>
-        <w:tc>
-          <w:tcPr>
-            <w:tcW w:w="6242" w:type="dxa"/>
-          </w:tcPr>
-          <w:p>
-            <w:pPr>
-              <w:spacing w:after="240"/>
-              <w:rPr>
-                <w:sz w:val="22"/>
-                <w:szCs w:val="22"/>
-              </w:rPr>
-            </w:pPr>
-            <w:r>
-              <w:rPr>
-                <w:sz w:val="22"/>
-                <w:szCs w:val="22"/>
-              </w:rPr>
-              <w:t xml:space="preserve">Als Spieler möchte </w:t>
-            </w:r>
-            <w:r>
-              <w:rPr>
-                <w:sz w:val="22"/>
-                <w:szCs w:val="22"/>
-              </w:rPr>
-              <w:t xml:space="preserve">ich meinen Freunden eine Einladung zum </w:t>
-            </w:r>
-            <w:r>
-              <w:rPr>
-                <w:sz w:val="22"/>
-                <w:szCs w:val="22"/>
-              </w:rPr>
-              <w:t>Spielen</w:t>
-            </w:r>
-            <w:r>
-              <w:rPr>
-                <w:sz w:val="22"/>
-                <w:szCs w:val="22"/>
-              </w:rPr>
-              <w:t xml:space="preserve"> schicken können.</w:t>
-            </w:r>
-          </w:p>
-        </w:tc>
-        <w:tc>
-          <w:tcPr>
-            <w:tcW w:w="708" w:type="dxa"/>
-          </w:tcPr>
-          <w:p>
-            <w:pPr>
-              <w:spacing w:after="240"/>
-              <w:jc w:val="center"/>
-              <w:rPr>
-                <w:sz w:val="22"/>
-                <w:szCs w:val="22"/>
-              </w:rPr>
-            </w:pPr>
-            <w:r>
-              <w:rPr>
-                <w:sz w:val="22"/>
-                <w:szCs w:val="22"/>
-              </w:rPr>
-              <w:t>3</w:t>
-            </w:r>
-          </w:p>
-        </w:tc>
-      </w:tr>
     </w:tbl>
     <w:p>
       <w:pPr>
@@ -7015,16 +7078,9 @@
       <w:r>
         <w:t>.</w:t>
       </w:r>
-    </w:p>
-    <w:p>
-      <w:pPr>
-        <w:spacing w:after="240"/>
-      </w:pPr>
-    </w:p>
-    <w:p>
-      <w:pPr>
-        <w:spacing w:after="240"/>
-      </w:pPr>
+      <w:r>
+        <w:t xml:space="preserve"> </w:t>
+      </w:r>
     </w:p>
     <w:p>
       <w:pPr>
@@ -10248,8 +10304,8 @@
       <w:bookmarkStart w:id="44" w:name="_Toc532181727"/>
       <w:bookmarkStart w:id="45" w:name="_Toc17635205"/>
       <w:bookmarkEnd w:id="13"/>
-      <w:bookmarkEnd w:id="29"/>
       <w:bookmarkEnd w:id="30"/>
+      <w:bookmarkEnd w:id="31"/>
     </w:p>
     <w:tbl>
       <w:tblPr>
@@ -12980,7 +13036,7 @@
               <w:sz w:val="18"/>
               <w:szCs w:val="18"/>
             </w:rPr>
-            <w:t>17</w:t>
+            <w:t>6</w:t>
           </w:r>
           <w:r>
             <w:rPr>
@@ -13022,7 +13078,7 @@
               <w:sz w:val="18"/>
               <w:szCs w:val="18"/>
             </w:rPr>
-            <w:t>17</w:t>
+            <w:t>16</w:t>
           </w:r>
           <w:r>
             <w:rPr>
@@ -15145,6 +15201,119 @@
     </w:lvl>
   </w:abstractNum>
   <w:abstractNum w:abstractNumId="25" w15:restartNumberingAfterBreak="0">
+    <w:nsid w:val="2A9F421F"/>
+    <w:multiLevelType w:val="hybridMultilevel"/>
+    <w:tmpl w:val="C9A68046"/>
+    <w:lvl w:ilvl="0" w:tplc="08070001">
+      <w:start w:val="1"/>
+      <w:numFmt w:val="bullet"/>
+      <w:lvlText w:val=""/>
+      <w:lvlJc w:val="left"/>
+      <w:pPr>
+        <w:ind w:left="720" w:hanging="360"/>
+      </w:pPr>
+      <w:rPr>
+        <w:rFonts w:ascii="Symbol" w:hAnsi="Symbol" w:hint="default"/>
+      </w:rPr>
+    </w:lvl>
+    <w:lvl w:ilvl="1" w:tplc="08070003" w:tentative="1">
+      <w:start w:val="1"/>
+      <w:numFmt w:val="bullet"/>
+      <w:lvlText w:val="o"/>
+      <w:lvlJc w:val="left"/>
+      <w:pPr>
+        <w:ind w:left="1440" w:hanging="360"/>
+      </w:pPr>
+      <w:rPr>
+        <w:rFonts w:ascii="Courier New" w:hAnsi="Courier New" w:cs="Courier New" w:hint="default"/>
+      </w:rPr>
+    </w:lvl>
+    <w:lvl w:ilvl="2" w:tplc="08070005" w:tentative="1">
+      <w:start w:val="1"/>
+      <w:numFmt w:val="bullet"/>
+      <w:lvlText w:val=""/>
+      <w:lvlJc w:val="left"/>
+      <w:pPr>
+        <w:ind w:left="2160" w:hanging="360"/>
+      </w:pPr>
+      <w:rPr>
+        <w:rFonts w:ascii="Wingdings" w:hAnsi="Wingdings" w:hint="default"/>
+      </w:rPr>
+    </w:lvl>
+    <w:lvl w:ilvl="3" w:tplc="08070001" w:tentative="1">
+      <w:start w:val="1"/>
+      <w:numFmt w:val="bullet"/>
+      <w:lvlText w:val=""/>
+      <w:lvlJc w:val="left"/>
+      <w:pPr>
+        <w:ind w:left="2880" w:hanging="360"/>
+      </w:pPr>
+      <w:rPr>
+        <w:rFonts w:ascii="Symbol" w:hAnsi="Symbol" w:hint="default"/>
+      </w:rPr>
+    </w:lvl>
+    <w:lvl w:ilvl="4" w:tplc="08070003" w:tentative="1">
+      <w:start w:val="1"/>
+      <w:numFmt w:val="bullet"/>
+      <w:lvlText w:val="o"/>
+      <w:lvlJc w:val="left"/>
+      <w:pPr>
+        <w:ind w:left="3600" w:hanging="360"/>
+      </w:pPr>
+      <w:rPr>
+        <w:rFonts w:ascii="Courier New" w:hAnsi="Courier New" w:cs="Courier New" w:hint="default"/>
+      </w:rPr>
+    </w:lvl>
+    <w:lvl w:ilvl="5" w:tplc="08070005" w:tentative="1">
+      <w:start w:val="1"/>
+      <w:numFmt w:val="bullet"/>
+      <w:lvlText w:val=""/>
+      <w:lvlJc w:val="left"/>
+      <w:pPr>
+        <w:ind w:left="4320" w:hanging="360"/>
+      </w:pPr>
+      <w:rPr>
+        <w:rFonts w:ascii="Wingdings" w:hAnsi="Wingdings" w:hint="default"/>
+      </w:rPr>
+    </w:lvl>
+    <w:lvl w:ilvl="6" w:tplc="08070001" w:tentative="1">
+      <w:start w:val="1"/>
+      <w:numFmt w:val="bullet"/>
+      <w:lvlText w:val=""/>
+      <w:lvlJc w:val="left"/>
+      <w:pPr>
+        <w:ind w:left="5040" w:hanging="360"/>
+      </w:pPr>
+      <w:rPr>
+        <w:rFonts w:ascii="Symbol" w:hAnsi="Symbol" w:hint="default"/>
+      </w:rPr>
+    </w:lvl>
+    <w:lvl w:ilvl="7" w:tplc="08070003" w:tentative="1">
+      <w:start w:val="1"/>
+      <w:numFmt w:val="bullet"/>
+      <w:lvlText w:val="o"/>
+      <w:lvlJc w:val="left"/>
+      <w:pPr>
+        <w:ind w:left="5760" w:hanging="360"/>
+      </w:pPr>
+      <w:rPr>
+        <w:rFonts w:ascii="Courier New" w:hAnsi="Courier New" w:cs="Courier New" w:hint="default"/>
+      </w:rPr>
+    </w:lvl>
+    <w:lvl w:ilvl="8" w:tplc="08070005" w:tentative="1">
+      <w:start w:val="1"/>
+      <w:numFmt w:val="bullet"/>
+      <w:lvlText w:val=""/>
+      <w:lvlJc w:val="left"/>
+      <w:pPr>
+        <w:ind w:left="6480" w:hanging="360"/>
+      </w:pPr>
+      <w:rPr>
+        <w:rFonts w:ascii="Wingdings" w:hAnsi="Wingdings" w:hint="default"/>
+      </w:rPr>
+    </w:lvl>
+  </w:abstractNum>
+  <w:abstractNum w:abstractNumId="26" w15:restartNumberingAfterBreak="0">
     <w:nsid w:val="2F045FD5"/>
     <w:multiLevelType w:val="hybridMultilevel"/>
     <w:tmpl w:val="508A1618"/>
@@ -15289,7 +15458,7 @@
       </w:rPr>
     </w:lvl>
   </w:abstractNum>
-  <w:abstractNum w:abstractNumId="26" w15:restartNumberingAfterBreak="0">
+  <w:abstractNum w:abstractNumId="27" w15:restartNumberingAfterBreak="0">
     <w:nsid w:val="37A324F4"/>
     <w:multiLevelType w:val="hybridMultilevel"/>
     <w:tmpl w:val="C920811C"/>
@@ -15434,7 +15603,7 @@
       </w:rPr>
     </w:lvl>
   </w:abstractNum>
-  <w:abstractNum w:abstractNumId="27" w15:restartNumberingAfterBreak="0">
+  <w:abstractNum w:abstractNumId="28" w15:restartNumberingAfterBreak="0">
     <w:nsid w:val="3A9F3834"/>
     <w:multiLevelType w:val="hybridMultilevel"/>
     <w:tmpl w:val="DB4811FE"/>
@@ -15547,7 +15716,7 @@
       </w:rPr>
     </w:lvl>
   </w:abstractNum>
-  <w:abstractNum w:abstractNumId="28" w15:restartNumberingAfterBreak="0">
+  <w:abstractNum w:abstractNumId="29" w15:restartNumberingAfterBreak="0">
     <w:nsid w:val="3CF6586D"/>
     <w:multiLevelType w:val="multilevel"/>
     <w:tmpl w:val="0807001F"/>
@@ -15634,7 +15803,7 @@
       </w:pPr>
     </w:lvl>
   </w:abstractNum>
-  <w:abstractNum w:abstractNumId="29" w15:restartNumberingAfterBreak="0">
+  <w:abstractNum w:abstractNumId="30" w15:restartNumberingAfterBreak="0">
     <w:nsid w:val="46B1283F"/>
     <w:multiLevelType w:val="hybridMultilevel"/>
     <w:tmpl w:val="78E2043A"/>
@@ -15779,7 +15948,7 @@
       </w:rPr>
     </w:lvl>
   </w:abstractNum>
-  <w:abstractNum w:abstractNumId="30" w15:restartNumberingAfterBreak="0">
+  <w:abstractNum w:abstractNumId="31" w15:restartNumberingAfterBreak="0">
     <w:nsid w:val="54B26F22"/>
     <w:multiLevelType w:val="hybridMultilevel"/>
     <w:tmpl w:val="862A61DA"/>
@@ -15892,7 +16061,7 @@
       </w:rPr>
     </w:lvl>
   </w:abstractNum>
-  <w:abstractNum w:abstractNumId="31" w15:restartNumberingAfterBreak="0">
+  <w:abstractNum w:abstractNumId="32" w15:restartNumberingAfterBreak="0">
     <w:nsid w:val="54E63C2C"/>
     <w:multiLevelType w:val="hybridMultilevel"/>
     <w:tmpl w:val="2A92886A"/>
@@ -15981,7 +16150,7 @@
       </w:pPr>
     </w:lvl>
   </w:abstractNum>
-  <w:abstractNum w:abstractNumId="32" w15:restartNumberingAfterBreak="0">
+  <w:abstractNum w:abstractNumId="33" w15:restartNumberingAfterBreak="0">
     <w:nsid w:val="55224ABE"/>
     <w:multiLevelType w:val="hybridMultilevel"/>
     <w:tmpl w:val="2A92886A"/>
@@ -16070,7 +16239,7 @@
       </w:pPr>
     </w:lvl>
   </w:abstractNum>
-  <w:abstractNum w:abstractNumId="33" w15:restartNumberingAfterBreak="0">
+  <w:abstractNum w:abstractNumId="34" w15:restartNumberingAfterBreak="0">
     <w:nsid w:val="582D0113"/>
     <w:multiLevelType w:val="hybridMultilevel"/>
     <w:tmpl w:val="A71A19E0"/>
@@ -16183,7 +16352,7 @@
       </w:rPr>
     </w:lvl>
   </w:abstractNum>
-  <w:abstractNum w:abstractNumId="34" w15:restartNumberingAfterBreak="0">
+  <w:abstractNum w:abstractNumId="35" w15:restartNumberingAfterBreak="0">
     <w:nsid w:val="68FA0607"/>
     <w:multiLevelType w:val="hybridMultilevel"/>
     <w:tmpl w:val="5CE42526"/>
@@ -16296,7 +16465,7 @@
       </w:rPr>
     </w:lvl>
   </w:abstractNum>
-  <w:abstractNum w:abstractNumId="35" w15:restartNumberingAfterBreak="0">
+  <w:abstractNum w:abstractNumId="36" w15:restartNumberingAfterBreak="0">
     <w:nsid w:val="6EFB5E26"/>
     <w:multiLevelType w:val="hybridMultilevel"/>
     <w:tmpl w:val="1FD0C096"/>
@@ -16385,7 +16554,7 @@
       </w:pPr>
     </w:lvl>
   </w:abstractNum>
-  <w:abstractNum w:abstractNumId="36" w15:restartNumberingAfterBreak="0">
+  <w:abstractNum w:abstractNumId="37" w15:restartNumberingAfterBreak="0">
     <w:nsid w:val="702F03FD"/>
     <w:multiLevelType w:val="hybridMultilevel"/>
     <w:tmpl w:val="4C62A85C"/>
@@ -16498,7 +16667,7 @@
       </w:rPr>
     </w:lvl>
   </w:abstractNum>
-  <w:abstractNum w:abstractNumId="37" w15:restartNumberingAfterBreak="0">
+  <w:abstractNum w:abstractNumId="38" w15:restartNumberingAfterBreak="0">
     <w:nsid w:val="70AA6FAD"/>
     <w:multiLevelType w:val="hybridMultilevel"/>
     <w:tmpl w:val="2A92886A"/>
@@ -16587,7 +16756,7 @@
       </w:pPr>
     </w:lvl>
   </w:abstractNum>
-  <w:abstractNum w:abstractNumId="38" w15:restartNumberingAfterBreak="0">
+  <w:abstractNum w:abstractNumId="39" w15:restartNumberingAfterBreak="0">
     <w:nsid w:val="73420ACB"/>
     <w:multiLevelType w:val="multilevel"/>
     <w:tmpl w:val="08070023"/>
@@ -16675,7 +16844,7 @@
       </w:pPr>
     </w:lvl>
   </w:abstractNum>
-  <w:abstractNum w:abstractNumId="39" w15:restartNumberingAfterBreak="0">
+  <w:abstractNum w:abstractNumId="40" w15:restartNumberingAfterBreak="0">
     <w:nsid w:val="7F8573B8"/>
     <w:multiLevelType w:val="hybridMultilevel"/>
     <w:tmpl w:val="2A92886A"/>
@@ -16807,13 +16976,13 @@
     <w:abstractNumId w:val="24"/>
   </w:num>
   <w:num w:numId="15">
-    <w:abstractNumId w:val="26"/>
+    <w:abstractNumId w:val="27"/>
   </w:num>
   <w:num w:numId="16">
-    <w:abstractNumId w:val="29"/>
+    <w:abstractNumId w:val="30"/>
   </w:num>
   <w:num w:numId="17">
-    <w:abstractNumId w:val="25"/>
+    <w:abstractNumId w:val="26"/>
   </w:num>
   <w:num w:numId="18">
     <w:abstractNumId w:val="14"/>
@@ -16822,19 +16991,19 @@
     <w:abstractNumId w:val="10"/>
   </w:num>
   <w:num w:numId="20">
-    <w:abstractNumId w:val="28"/>
+    <w:abstractNumId w:val="29"/>
   </w:num>
   <w:num w:numId="21">
     <w:abstractNumId w:val="13"/>
   </w:num>
   <w:num w:numId="22">
-    <w:abstractNumId w:val="38"/>
+    <w:abstractNumId w:val="39"/>
   </w:num>
   <w:num w:numId="23">
-    <w:abstractNumId w:val="36"/>
+    <w:abstractNumId w:val="37"/>
   </w:num>
   <w:num w:numId="24">
-    <w:abstractNumId w:val="35"/>
+    <w:abstractNumId w:val="36"/>
   </w:num>
   <w:num w:numId="25">
     <w:abstractNumId w:val="15"/>
@@ -16843,22 +17012,22 @@
     <w:abstractNumId w:val="11"/>
   </w:num>
   <w:num w:numId="27">
-    <w:abstractNumId w:val="39"/>
+    <w:abstractNumId w:val="40"/>
   </w:num>
   <w:num w:numId="28">
-    <w:abstractNumId w:val="31"/>
+    <w:abstractNumId w:val="32"/>
   </w:num>
   <w:num w:numId="29">
-    <w:abstractNumId w:val="37"/>
+    <w:abstractNumId w:val="38"/>
   </w:num>
   <w:num w:numId="30">
-    <w:abstractNumId w:val="27"/>
+    <w:abstractNumId w:val="28"/>
   </w:num>
   <w:num w:numId="31">
     <w:abstractNumId w:val="12"/>
   </w:num>
   <w:num w:numId="32">
-    <w:abstractNumId w:val="32"/>
+    <w:abstractNumId w:val="33"/>
   </w:num>
   <w:num w:numId="33">
     <w:abstractNumId w:val="21"/>
@@ -16867,7 +17036,7 @@
     <w:abstractNumId w:val="23"/>
   </w:num>
   <w:num w:numId="35">
-    <w:abstractNumId w:val="33"/>
+    <w:abstractNumId w:val="34"/>
   </w:num>
   <w:num w:numId="36">
     <w:abstractNumId w:val="18"/>
@@ -16879,16 +17048,19 @@
     <w:abstractNumId w:val="10"/>
   </w:num>
   <w:num w:numId="39">
-    <w:abstractNumId w:val="30"/>
+    <w:abstractNumId w:val="31"/>
   </w:num>
   <w:num w:numId="40">
-    <w:abstractNumId w:val="34"/>
+    <w:abstractNumId w:val="35"/>
   </w:num>
   <w:num w:numId="41">
     <w:abstractNumId w:val="17"/>
   </w:num>
   <w:num w:numId="42">
     <w:abstractNumId w:val="19"/>
+  </w:num>
+  <w:num w:numId="43">
+    <w:abstractNumId w:val="25"/>
   </w:num>
 </w:numbering>
 </file>
@@ -33282,7 +33454,7 @@
 </file>
 
 <file path=customXml/itemProps1.xml><?xml version="1.0" encoding="utf-8"?>
-<ds:datastoreItem xmlns:ds="http://schemas.openxmlformats.org/officeDocument/2006/customXml" ds:itemID="{BD2B0B4E-B794-4058-A56C-6ED483DD0430}">
+<ds:datastoreItem xmlns:ds="http://schemas.openxmlformats.org/officeDocument/2006/customXml" ds:itemID="{29165B06-6908-4625-9E53-84969B7B2D97}">
   <ds:schemaRefs>
     <ds:schemaRef ds:uri="http://schemas.openxmlformats.org/officeDocument/2006/bibliography"/>
   </ds:schemaRefs>

</xml_diff>